<commit_message>
* Update xunittest manual.
</commit_message>
<xml_diff>
--- a/docs/manuals/Steps to run SPU unittest by SPU_BootLoader.docx
+++ b/docs/manuals/Steps to run SPU unittest by SPU_BootLoader.docx
@@ -17,21 +17,20 @@
         <w:rPr>
           <w:color w:val="000000"/>
         </w:rPr>
-        <w:t xml:space="preserve">Compile the </w:t>
-      </w:r>
-      <w:proofErr w:type="spellStart"/>
-      <w:r>
-        <w:rPr>
-          <w:color w:val="000000"/>
-        </w:rPr>
-        <w:t>SPU_BootLoader</w:t>
-      </w:r>
-      <w:proofErr w:type="spellEnd"/>
-      <w:r>
-        <w:rPr>
-          <w:color w:val="000000"/>
-        </w:rPr>
-        <w:t xml:space="preserve"> project as PS3 platform.</w:t>
+        <w:t>Compile the SPU_BootLoader project</w:t>
+      </w:r>
+      <w:r>
+        <w:rPr>
+          <w:rFonts w:hint="eastAsia"/>
+          <w:color w:val="000000"/>
+        </w:rPr>
+        <w:t xml:space="preserve"> in the xunittest package on PS3 platform</w:t>
+      </w:r>
+      <w:r>
+        <w:rPr>
+          <w:color w:val="000000"/>
+        </w:rPr>
+        <w:t>.</w:t>
       </w:r>
     </w:p>
     <w:p>
@@ -49,21 +48,40 @@
         <w:rPr>
           <w:color w:val="000000"/>
         </w:rPr>
-        <w:t xml:space="preserve">Compile the SPU program (like </w:t>
-      </w:r>
-      <w:proofErr w:type="spellStart"/>
-      <w:r>
-        <w:rPr>
-          <w:color w:val="000000"/>
-        </w:rPr>
-        <w:t>xunittest_test</w:t>
-      </w:r>
-      <w:proofErr w:type="spellEnd"/>
-      <w:r>
-        <w:rPr>
-          <w:color w:val="000000"/>
-        </w:rPr>
-        <w:t>) as PS3_SPU platform.</w:t>
+        <w:t xml:space="preserve">Compile the SPU </w:t>
+      </w:r>
+      <w:r>
+        <w:rPr>
+          <w:color w:val="000000"/>
+        </w:rPr>
+        <w:t>program (like xunittest_test</w:t>
+      </w:r>
+      <w:r>
+        <w:rPr>
+          <w:rFonts w:hint="eastAsia"/>
+          <w:color w:val="000000"/>
+        </w:rPr>
+        <w:t>_spu</w:t>
+      </w:r>
+      <w:r>
+        <w:rPr>
+          <w:color w:val="000000"/>
+        </w:rPr>
+        <w:t xml:space="preserve">) </w:t>
+      </w:r>
+      <w:r>
+        <w:rPr>
+          <w:rFonts w:hint="eastAsia"/>
+          <w:color w:val="000000"/>
+        </w:rPr>
+        <w:t>on PS3 platform</w:t>
+      </w:r>
+      <w:r>
+        <w:rPr>
+          <w:rFonts w:hint="eastAsia"/>
+          <w:color w:val="000000"/>
+        </w:rPr>
+        <w:t>.</w:t>
       </w:r>
     </w:p>
     <w:p>
@@ -90,35 +108,7 @@
         <w:rPr>
           <w:color w:val="000000"/>
         </w:rPr>
-        <w:t xml:space="preserve">Load the *.self file of </w:t>
-      </w:r>
-      <w:proofErr w:type="spellStart"/>
-      <w:r>
-        <w:rPr>
-          <w:color w:val="000000"/>
-        </w:rPr>
-        <w:t>SPU_BootLoader</w:t>
-      </w:r>
-      <w:proofErr w:type="spellEnd"/>
-      <w:r>
-        <w:rPr>
-          <w:color w:val="000000"/>
-        </w:rPr>
-        <w:t xml:space="preserve"> by </w:t>
-      </w:r>
-      <w:proofErr w:type="spellStart"/>
-      <w:r>
-        <w:rPr>
-          <w:color w:val="000000"/>
-        </w:rPr>
-        <w:t>ProDG</w:t>
-      </w:r>
-      <w:proofErr w:type="spellEnd"/>
-      <w:r>
-        <w:rPr>
-          <w:color w:val="000000"/>
-        </w:rPr>
-        <w:t xml:space="preserve"> Debugger.</w:t>
+        <w:t>Load the *.self file of SPU_BootLoader by ProDG Debugger.</w:t>
       </w:r>
     </w:p>
     <w:p>
@@ -163,21 +153,7 @@
         <w:rPr>
           <w:color w:val="000000"/>
         </w:rPr>
-        <w:t>Set the file server directory (</w:t>
-      </w:r>
-      <w:proofErr w:type="spellStart"/>
-      <w:r>
-        <w:rPr>
-          <w:color w:val="000000"/>
-        </w:rPr>
-        <w:t>app_home</w:t>
-      </w:r>
-      <w:proofErr w:type="spellEnd"/>
-      <w:r>
-        <w:rPr>
-          <w:color w:val="000000"/>
-        </w:rPr>
-        <w:t>/) which is the directory of SPU program (*.self) in Module Properties</w:t>
+        <w:t>Set the file server directory (app_home/) which is the directory of SPU program (*.self) in Module Properties</w:t>
       </w:r>
     </w:p>
     <w:p>
@@ -348,7 +324,6 @@
           <w:numId w:val="1"/>
         </w:numPr>
         <w:rPr>
-          <w:rFonts w:hint="eastAsia"/>
           <w:color w:val="000000"/>
         </w:rPr>
       </w:pPr>
@@ -362,17 +337,17 @@
     <w:p>
       <w:pPr>
         <w:rPr>
-          <w:rFonts w:hint="eastAsia"/>
-          <w:color w:val="000000"/>
-        </w:rPr>
-      </w:pPr>
-    </w:p>
-    <w:p>
-      <w:pPr>
-        <w:rPr>
-          <w:rFonts w:hint="eastAsia"/>
+          <w:color w:val="000000"/>
+        </w:rPr>
+      </w:pPr>
+    </w:p>
+    <w:p>
+      <w:pPr>
+        <w:rPr>
           <w:b/>
           <w:color w:val="FF0000"/>
+          <w:sz w:val="28"/>
+          <w:szCs w:val="28"/>
         </w:rPr>
       </w:pPr>
       <w:r>
@@ -380,38 +355,18 @@
           <w:rFonts w:hint="eastAsia"/>
           <w:b/>
           <w:color w:val="FF0000"/>
-        </w:rPr>
-        <w:t>NOTE</w:t>
-      </w:r>
-      <w:r>
-        <w:rPr>
-          <w:rFonts w:hint="eastAsia"/>
-          <w:b/>
-          <w:color w:val="FF0000"/>
-        </w:rPr>
-        <w:t>:</w:t>
-      </w:r>
-    </w:p>
-    <w:p>
-      <w:r>
-        <w:rPr>
-          <w:rFonts w:hint="eastAsia"/>
-        </w:rPr>
-        <w:t xml:space="preserve">There is some code in the </w:t>
-      </w:r>
-      <w:proofErr w:type="spellStart"/>
-      <w:r>
-        <w:rPr>
-          <w:rFonts w:hint="eastAsia"/>
-        </w:rPr>
-        <w:t>BootLoader</w:t>
-      </w:r>
-      <w:proofErr w:type="spellEnd"/>
-      <w:r>
-        <w:rPr>
-          <w:rFonts w:hint="eastAsia"/>
-        </w:rPr>
-        <w:t xml:space="preserve"> program that handles SPU exceptions, but the code is not working in the Debug mode.</w:t>
+          <w:sz w:val="28"/>
+          <w:szCs w:val="28"/>
+        </w:rPr>
+        <w:t>NOTE:</w:t>
+      </w:r>
+    </w:p>
+    <w:p>
+      <w:r>
+        <w:rPr>
+          <w:rFonts w:hint="eastAsia"/>
+        </w:rPr>
+        <w:t>There is some code in the BootLoader program that handles SPU exceptions, but the code is not working in the Debug mode.</w:t>
       </w:r>
       <w:r>
         <w:rPr>
@@ -426,35 +381,7 @@
         <w:rPr>
           <w:rFonts w:hint="eastAsia"/>
         </w:rPr>
-        <w:t xml:space="preserve">re running </w:t>
-      </w:r>
-      <w:proofErr w:type="spellStart"/>
-      <w:r>
-        <w:rPr>
-          <w:rFonts w:hint="eastAsia"/>
-        </w:rPr>
-        <w:t>unittest</w:t>
-      </w:r>
-      <w:proofErr w:type="spellEnd"/>
-      <w:r>
-        <w:rPr>
-          <w:rFonts w:hint="eastAsia"/>
-        </w:rPr>
-        <w:t xml:space="preserve"> with </w:t>
-      </w:r>
-      <w:proofErr w:type="spellStart"/>
-      <w:r>
-        <w:rPr>
-          <w:rFonts w:hint="eastAsia"/>
-        </w:rPr>
-        <w:t>ProDG</w:t>
-      </w:r>
-      <w:proofErr w:type="spellEnd"/>
-      <w:r>
-        <w:rPr>
-          <w:rFonts w:hint="eastAsia"/>
-        </w:rPr>
-        <w:t xml:space="preserve"> Debugger, the SPU exceptions won</w:t>
+        <w:t>re running unittest with ProDG Debugger, the SPU exceptions won</w:t>
       </w:r>
       <w:r>
         <w:t>’</w:t>
@@ -484,35 +411,7 @@
         <w:rPr>
           <w:rFonts w:hint="eastAsia"/>
         </w:rPr>
-        <w:t xml:space="preserve">d better run the SPU </w:t>
-      </w:r>
-      <w:proofErr w:type="spellStart"/>
-      <w:r>
-        <w:rPr>
-          <w:rFonts w:hint="eastAsia"/>
-        </w:rPr>
-        <w:t>unittest</w:t>
-      </w:r>
-      <w:proofErr w:type="spellEnd"/>
-      <w:r>
-        <w:rPr>
-          <w:rFonts w:hint="eastAsia"/>
-        </w:rPr>
-        <w:t xml:space="preserve"> with Target Manager, so that the </w:t>
-      </w:r>
-      <w:proofErr w:type="spellStart"/>
-      <w:r>
-        <w:rPr>
-          <w:rFonts w:hint="eastAsia"/>
-        </w:rPr>
-        <w:t>BootLoader</w:t>
-      </w:r>
-      <w:proofErr w:type="spellEnd"/>
-      <w:r>
-        <w:rPr>
-          <w:rFonts w:hint="eastAsia"/>
-        </w:rPr>
-        <w:t xml:space="preserve"> can </w:t>
+        <w:t xml:space="preserve">d better run the SPU unittest with Target Manager, so that the BootLoader can </w:t>
       </w:r>
       <w:r>
         <w:rPr>
@@ -527,19 +426,8 @@
         <w:t>skip the tests that cause exceptions.</w:t>
       </w:r>
     </w:p>
-    <w:p>
-      <w:pPr>
-        <w:rPr>
-          <w:rFonts w:hint="eastAsia"/>
-        </w:rPr>
-      </w:pPr>
-    </w:p>
-    <w:p>
-      <w:pPr>
-        <w:rPr>
-          <w:rFonts w:hint="eastAsia"/>
-        </w:rPr>
-      </w:pPr>
+    <w:p/>
+    <w:p>
       <w:r>
         <w:rPr>
           <w:noProof/>
@@ -591,16 +479,20 @@
         </w:drawing>
       </w:r>
     </w:p>
-    <w:p>
-      <w:pPr>
-        <w:rPr>
-          <w:rFonts w:hint="eastAsia"/>
-        </w:rPr>
-      </w:pPr>
-    </w:p>
-    <w:p>
-      <w:r>
-        <w:t>Set the parameters the same way you do in Debugger.</w:t>
+    <w:p/>
+    <w:p>
+      <w:r>
+        <w:lastRenderedPageBreak/>
+        <w:t xml:space="preserve">Set the </w:t>
+      </w:r>
+      <w:r>
+        <w:rPr>
+          <w:rFonts w:hint="eastAsia"/>
+        </w:rPr>
+        <w:t xml:space="preserve">directory and </w:t>
+      </w:r>
+      <w:r>
+        <w:t>parameters the same way you do in Debugger.</w:t>
       </w:r>
     </w:p>
     <w:p>
@@ -608,7 +500,6 @@
         <w:rPr>
           <w:noProof/>
         </w:rPr>
-        <w:lastRenderedPageBreak/>
         <w:drawing>
           <wp:inline distT="0" distB="0" distL="0" distR="0">
             <wp:extent cx="5153025" cy="6629400"/>
@@ -658,11 +549,6 @@
     </w:p>
     <w:p/>
     <w:p>
-      <w:pPr>
-        <w:rPr>
-          <w:rFonts w:hint="eastAsia"/>
-        </w:rPr>
-      </w:pPr>
       <w:r>
         <w:rPr>
           <w:rFonts w:hint="eastAsia"/>
@@ -747,11 +633,6 @@
     </w:p>
     <w:p/>
     <w:p>
-      <w:pPr>
-        <w:rPr>
-          <w:rFonts w:hint="eastAsia"/>
-        </w:rPr>
-      </w:pPr>
       <w:r>
         <w:rPr>
           <w:rFonts w:hint="eastAsia"/>
@@ -777,13 +658,7 @@
         <w:t>, you might need to change the XMB Settings.</w:t>
       </w:r>
     </w:p>
-    <w:p>
-      <w:pPr>
-        <w:rPr>
-          <w:rFonts w:hint="eastAsia"/>
-        </w:rPr>
-      </w:pPr>
-    </w:p>
+    <w:p/>
     <w:p>
       <w:r>
         <w:rPr>

</xml_diff>